<commit_message>
6.2 MixingShadows & 6.3 Multiple Lights
</commit_message>
<xml_diff>
--- a/06 阴影遮罩.docx
+++ b/06 阴影遮罩.docx
@@ -523,13 +523,6 @@
       </w:r>
     </w:p>
     <w:p>
-      <w:pPr>
-        <w:rPr>
-          <w:rFonts w:hint="default"/>
-          <w:lang w:val="en-US" w:eastAsia="zh-CN"/>
-        </w:rPr>
-      </w:pPr>
-      <w:bookmarkStart w:id="0" w:name="_GoBack"/>
       <w:r>
         <w:drawing>
           <wp:inline distT="0" distB="0" distL="114300" distR="114300">
@@ -573,6 +566,506 @@
           </wp:inline>
         </w:drawing>
       </w:r>
+    </w:p>
+    <w:p/>
+    <w:p>
+      <w:pPr>
+        <w:rPr>
+          <w:rFonts w:hint="eastAsia"/>
+          <w:lang w:val="en-US" w:eastAsia="zh-CN"/>
+        </w:rPr>
+      </w:pPr>
+      <w:r>
+        <w:rPr>
+          <w:rFonts w:hint="eastAsia"/>
+          <w:lang w:val="en-US" w:eastAsia="zh-CN"/>
+        </w:rPr>
+        <w:t>混合Bake的结果和实时阴影的结果，可以让静态物体的阴影不被淡化：</w:t>
+      </w:r>
+    </w:p>
+    <w:p>
+      <w:r>
+        <w:drawing>
+          <wp:inline distT="0" distB="0" distL="114300" distR="114300">
+            <wp:extent cx="3899535" cy="1793240"/>
+            <wp:effectExtent l="0" t="0" r="1905" b="5080"/>
+            <wp:docPr id="7" name="图片 1"/>
+            <wp:cNvGraphicFramePr>
+              <a:graphicFrameLocks xmlns:a="http://schemas.openxmlformats.org/drawingml/2006/main" noChangeAspect="1"/>
+            </wp:cNvGraphicFramePr>
+            <a:graphic xmlns:a="http://schemas.openxmlformats.org/drawingml/2006/main">
+              <a:graphicData uri="http://schemas.openxmlformats.org/drawingml/2006/picture">
+                <pic:pic xmlns:pic="http://schemas.openxmlformats.org/drawingml/2006/picture">
+                  <pic:nvPicPr>
+                    <pic:cNvPr id="7" name="图片 1"/>
+                    <pic:cNvPicPr>
+                      <a:picLocks noChangeAspect="1"/>
+                    </pic:cNvPicPr>
+                  </pic:nvPicPr>
+                  <pic:blipFill>
+                    <a:blip r:embed="rId10"/>
+                    <a:stretch>
+                      <a:fillRect/>
+                    </a:stretch>
+                  </pic:blipFill>
+                  <pic:spPr>
+                    <a:xfrm>
+                      <a:off x="0" y="0"/>
+                      <a:ext cx="3899535" cy="1793240"/>
+                    </a:xfrm>
+                    <a:prstGeom prst="rect">
+                      <a:avLst/>
+                    </a:prstGeom>
+                    <a:noFill/>
+                    <a:ln>
+                      <a:noFill/>
+                    </a:ln>
+                  </pic:spPr>
+                </pic:pic>
+              </a:graphicData>
+            </a:graphic>
+          </wp:inline>
+        </w:drawing>
+      </w:r>
+    </w:p>
+    <w:p>
+      <w:pPr>
+        <w:rPr>
+          <w:rFonts w:hint="eastAsia"/>
+          <w:lang w:val="en-US" w:eastAsia="zh-CN"/>
+        </w:rPr>
+      </w:pPr>
+      <w:r>
+        <w:rPr>
+          <w:rFonts w:hint="eastAsia"/>
+          <w:lang w:val="en-US" w:eastAsia="zh-CN"/>
+        </w:rPr>
+        <w:t>并且，我们还可以调整之前处理的逻辑，让超出范围时，完全使用烘焙的结果：</w:t>
+      </w:r>
+    </w:p>
+    <w:p>
+      <w:r>
+        <w:drawing>
+          <wp:inline distT="0" distB="0" distL="114300" distR="114300">
+            <wp:extent cx="2393950" cy="1816100"/>
+            <wp:effectExtent l="0" t="0" r="13970" b="12700"/>
+            <wp:docPr id="8" name="图片 2"/>
+            <wp:cNvGraphicFramePr>
+              <a:graphicFrameLocks xmlns:a="http://schemas.openxmlformats.org/drawingml/2006/main" noChangeAspect="1"/>
+            </wp:cNvGraphicFramePr>
+            <a:graphic xmlns:a="http://schemas.openxmlformats.org/drawingml/2006/main">
+              <a:graphicData uri="http://schemas.openxmlformats.org/drawingml/2006/picture">
+                <pic:pic xmlns:pic="http://schemas.openxmlformats.org/drawingml/2006/picture">
+                  <pic:nvPicPr>
+                    <pic:cNvPr id="8" name="图片 2"/>
+                    <pic:cNvPicPr>
+                      <a:picLocks noChangeAspect="1"/>
+                    </pic:cNvPicPr>
+                  </pic:nvPicPr>
+                  <pic:blipFill>
+                    <a:blip r:embed="rId11"/>
+                    <a:stretch>
+                      <a:fillRect/>
+                    </a:stretch>
+                  </pic:blipFill>
+                  <pic:spPr>
+                    <a:xfrm>
+                      <a:off x="0" y="0"/>
+                      <a:ext cx="2393950" cy="1816100"/>
+                    </a:xfrm>
+                    <a:prstGeom prst="rect">
+                      <a:avLst/>
+                    </a:prstGeom>
+                    <a:noFill/>
+                    <a:ln>
+                      <a:noFill/>
+                    </a:ln>
+                  </pic:spPr>
+                </pic:pic>
+              </a:graphicData>
+            </a:graphic>
+          </wp:inline>
+        </w:drawing>
+      </w:r>
+    </w:p>
+    <w:p/>
+    <w:p>
+      <w:pPr>
+        <w:rPr>
+          <w:rFonts w:hint="eastAsia"/>
+          <w:lang w:val="en-US" w:eastAsia="zh-CN"/>
+        </w:rPr>
+      </w:pPr>
+      <w:r>
+        <w:rPr>
+          <w:rFonts w:hint="eastAsia"/>
+          <w:lang w:val="en-US" w:eastAsia="zh-CN"/>
+        </w:rPr>
+        <w:t>下面处理另一个模式：Shadowmask</w:t>
+      </w:r>
+    </w:p>
+    <w:p>
+      <w:pPr>
+        <w:rPr>
+          <w:rFonts w:hint="eastAsia"/>
+          <w:lang w:val="en-US" w:eastAsia="zh-CN"/>
+        </w:rPr>
+      </w:pPr>
+      <w:r>
+        <w:rPr>
+          <w:rFonts w:hint="eastAsia"/>
+          <w:lang w:val="en-US" w:eastAsia="zh-CN"/>
+        </w:rPr>
+        <w:t>该模式下，静态物体不会生成实时阴影：</w:t>
+      </w:r>
+    </w:p>
+    <w:p>
+      <w:r>
+        <w:drawing>
+          <wp:inline distT="0" distB="0" distL="114300" distR="114300">
+            <wp:extent cx="2758440" cy="1699260"/>
+            <wp:effectExtent l="0" t="0" r="0" b="7620"/>
+            <wp:docPr id="9" name="图片 3"/>
+            <wp:cNvGraphicFramePr>
+              <a:graphicFrameLocks xmlns:a="http://schemas.openxmlformats.org/drawingml/2006/main" noChangeAspect="1"/>
+            </wp:cNvGraphicFramePr>
+            <a:graphic xmlns:a="http://schemas.openxmlformats.org/drawingml/2006/main">
+              <a:graphicData uri="http://schemas.openxmlformats.org/drawingml/2006/picture">
+                <pic:pic xmlns:pic="http://schemas.openxmlformats.org/drawingml/2006/picture">
+                  <pic:nvPicPr>
+                    <pic:cNvPr id="9" name="图片 3"/>
+                    <pic:cNvPicPr>
+                      <a:picLocks noChangeAspect="1"/>
+                    </pic:cNvPicPr>
+                  </pic:nvPicPr>
+                  <pic:blipFill>
+                    <a:blip r:embed="rId12"/>
+                    <a:stretch>
+                      <a:fillRect/>
+                    </a:stretch>
+                  </pic:blipFill>
+                  <pic:spPr>
+                    <a:xfrm>
+                      <a:off x="0" y="0"/>
+                      <a:ext cx="2758440" cy="1699260"/>
+                    </a:xfrm>
+                    <a:prstGeom prst="rect">
+                      <a:avLst/>
+                    </a:prstGeom>
+                    <a:noFill/>
+                    <a:ln>
+                      <a:noFill/>
+                    </a:ln>
+                  </pic:spPr>
+                </pic:pic>
+              </a:graphicData>
+            </a:graphic>
+          </wp:inline>
+        </w:drawing>
+      </w:r>
+    </w:p>
+    <w:p>
+      <w:pPr>
+        <w:keepNext w:val="0"/>
+        <w:keepLines w:val="0"/>
+        <w:widowControl/>
+        <w:suppressLineNumbers w:val="0"/>
+        <w:shd w:val="clear" w:fill="FFFFFF"/>
+        <w:spacing w:line="228" w:lineRule="atLeast"/>
+        <w:jc w:val="left"/>
+        <w:rPr>
+          <w:rFonts w:hint="eastAsia"/>
+          <w:lang w:val="en-US" w:eastAsia="zh-CN"/>
+        </w:rPr>
+      </w:pPr>
+      <w:r>
+        <w:rPr>
+          <w:rFonts w:hint="eastAsia"/>
+          <w:lang w:val="en-US" w:eastAsia="zh-CN"/>
+        </w:rPr>
+        <w:t>对于该模式，混合时，</w:t>
+      </w:r>
+      <w:r>
+        <w:rPr>
+          <w:rFonts w:hint="default"/>
+          <w:lang w:val="en-US" w:eastAsia="zh-CN"/>
+        </w:rPr>
+        <w:t>使用静态物体的烘焙，与动态物体的阴影取最小</w:t>
+      </w:r>
+      <w:r>
+        <w:rPr>
+          <w:rFonts w:hint="eastAsia"/>
+          <w:lang w:val="en-US" w:eastAsia="zh-CN"/>
+        </w:rPr>
+        <w:t>：</w:t>
+      </w:r>
+    </w:p>
+    <w:p>
+      <w:pPr>
+        <w:keepNext w:val="0"/>
+        <w:keepLines w:val="0"/>
+        <w:widowControl/>
+        <w:suppressLineNumbers w:val="0"/>
+        <w:shd w:val="clear" w:fill="FFFFFF"/>
+        <w:spacing w:line="228" w:lineRule="atLeast"/>
+        <w:jc w:val="left"/>
+        <w:rPr>
+          <w:rFonts w:hint="eastAsia"/>
+          <w:lang w:val="en-US" w:eastAsia="zh-CN"/>
+        </w:rPr>
+      </w:pPr>
+      <w:r>
+        <w:drawing>
+          <wp:inline distT="0" distB="0" distL="114300" distR="114300">
+            <wp:extent cx="2773045" cy="1423670"/>
+            <wp:effectExtent l="0" t="0" r="635" b="8890"/>
+            <wp:docPr id="10" name="图片 4"/>
+            <wp:cNvGraphicFramePr>
+              <a:graphicFrameLocks xmlns:a="http://schemas.openxmlformats.org/drawingml/2006/main" noChangeAspect="1"/>
+            </wp:cNvGraphicFramePr>
+            <a:graphic xmlns:a="http://schemas.openxmlformats.org/drawingml/2006/main">
+              <a:graphicData uri="http://schemas.openxmlformats.org/drawingml/2006/picture">
+                <pic:pic xmlns:pic="http://schemas.openxmlformats.org/drawingml/2006/picture">
+                  <pic:nvPicPr>
+                    <pic:cNvPr id="10" name="图片 4"/>
+                    <pic:cNvPicPr>
+                      <a:picLocks noChangeAspect="1"/>
+                    </pic:cNvPicPr>
+                  </pic:nvPicPr>
+                  <pic:blipFill>
+                    <a:blip r:embed="rId13"/>
+                    <a:stretch>
+                      <a:fillRect/>
+                    </a:stretch>
+                  </pic:blipFill>
+                  <pic:spPr>
+                    <a:xfrm>
+                      <a:off x="0" y="0"/>
+                      <a:ext cx="2773045" cy="1423670"/>
+                    </a:xfrm>
+                    <a:prstGeom prst="rect">
+                      <a:avLst/>
+                    </a:prstGeom>
+                    <a:noFill/>
+                    <a:ln>
+                      <a:noFill/>
+                    </a:ln>
+                  </pic:spPr>
+                </pic:pic>
+              </a:graphicData>
+            </a:graphic>
+          </wp:inline>
+        </w:drawing>
+      </w:r>
+    </w:p>
+    <w:p>
+      <w:pPr>
+        <w:keepNext w:val="0"/>
+        <w:keepLines w:val="0"/>
+        <w:widowControl/>
+        <w:suppressLineNumbers w:val="0"/>
+        <w:shd w:val="clear" w:fill="FFFFFF"/>
+        <w:spacing w:line="228" w:lineRule="atLeast"/>
+        <w:jc w:val="left"/>
+        <w:rPr>
+          <w:rFonts w:hint="default"/>
+          <w:lang w:val="en-US" w:eastAsia="zh-CN"/>
+        </w:rPr>
+      </w:pPr>
+    </w:p>
+    <w:p>
+      <w:pPr>
+        <w:keepNext w:val="0"/>
+        <w:keepLines w:val="0"/>
+        <w:widowControl/>
+        <w:suppressLineNumbers w:val="0"/>
+        <w:shd w:val="clear" w:fill="FFFFFF"/>
+        <w:spacing w:line="228" w:lineRule="atLeast"/>
+        <w:jc w:val="left"/>
+        <w:rPr>
+          <w:rFonts w:hint="eastAsia"/>
+          <w:lang w:val="en-US" w:eastAsia="zh-CN"/>
+        </w:rPr>
+      </w:pPr>
+      <w:r>
+        <w:rPr>
+          <w:rFonts w:hint="eastAsia"/>
+          <w:lang w:val="en-US" w:eastAsia="zh-CN"/>
+        </w:rPr>
+        <w:t>当使用多个光源时，不同光源的shadowMask会放在不同通道里，当超出4个时，多余的光会变成完全烘焙的。</w:t>
+      </w:r>
+    </w:p>
+    <w:p>
+      <w:pPr>
+        <w:keepNext w:val="0"/>
+        <w:keepLines w:val="0"/>
+        <w:widowControl/>
+        <w:suppressLineNumbers w:val="0"/>
+        <w:shd w:val="clear" w:fill="FFFFFF"/>
+        <w:spacing w:line="228" w:lineRule="atLeast"/>
+        <w:jc w:val="left"/>
+      </w:pPr>
+      <w:r>
+        <w:drawing>
+          <wp:inline distT="0" distB="0" distL="114300" distR="114300">
+            <wp:extent cx="1019175" cy="1181100"/>
+            <wp:effectExtent l="0" t="0" r="1905" b="7620"/>
+            <wp:docPr id="11" name="图片 5"/>
+            <wp:cNvGraphicFramePr>
+              <a:graphicFrameLocks xmlns:a="http://schemas.openxmlformats.org/drawingml/2006/main" noChangeAspect="1"/>
+            </wp:cNvGraphicFramePr>
+            <a:graphic xmlns:a="http://schemas.openxmlformats.org/drawingml/2006/main">
+              <a:graphicData uri="http://schemas.openxmlformats.org/drawingml/2006/picture">
+                <pic:pic xmlns:pic="http://schemas.openxmlformats.org/drawingml/2006/picture">
+                  <pic:nvPicPr>
+                    <pic:cNvPr id="11" name="图片 5"/>
+                    <pic:cNvPicPr>
+                      <a:picLocks noChangeAspect="1"/>
+                    </pic:cNvPicPr>
+                  </pic:nvPicPr>
+                  <pic:blipFill>
+                    <a:blip r:embed="rId14"/>
+                    <a:stretch>
+                      <a:fillRect/>
+                    </a:stretch>
+                  </pic:blipFill>
+                  <pic:spPr>
+                    <a:xfrm>
+                      <a:off x="0" y="0"/>
+                      <a:ext cx="1019175" cy="1181100"/>
+                    </a:xfrm>
+                    <a:prstGeom prst="rect">
+                      <a:avLst/>
+                    </a:prstGeom>
+                    <a:noFill/>
+                    <a:ln>
+                      <a:noFill/>
+                    </a:ln>
+                  </pic:spPr>
+                </pic:pic>
+              </a:graphicData>
+            </a:graphic>
+          </wp:inline>
+        </w:drawing>
+      </w:r>
+    </w:p>
+    <w:p>
+      <w:pPr>
+        <w:keepNext w:val="0"/>
+        <w:keepLines w:val="0"/>
+        <w:widowControl/>
+        <w:suppressLineNumbers w:val="0"/>
+        <w:shd w:val="clear" w:fill="FFFFFF"/>
+        <w:spacing w:line="228" w:lineRule="atLeast"/>
+        <w:jc w:val="left"/>
+        <w:rPr>
+          <w:rFonts w:hint="eastAsia"/>
+          <w:lang w:val="en-US" w:eastAsia="zh-CN"/>
+        </w:rPr>
+      </w:pPr>
+    </w:p>
+    <w:p>
+      <w:pPr>
+        <w:keepNext w:val="0"/>
+        <w:keepLines w:val="0"/>
+        <w:widowControl/>
+        <w:suppressLineNumbers w:val="0"/>
+        <w:shd w:val="clear" w:fill="FFFFFF"/>
+        <w:spacing w:line="228" w:lineRule="atLeast"/>
+        <w:jc w:val="left"/>
+        <w:rPr>
+          <w:rFonts w:hint="eastAsia"/>
+          <w:lang w:val="en-US" w:eastAsia="zh-CN"/>
+        </w:rPr>
+      </w:pPr>
+      <w:r>
+        <w:rPr>
+          <w:rFonts w:hint="eastAsia"/>
+          <w:lang w:val="en-US" w:eastAsia="zh-CN"/>
+        </w:rPr>
+        <w:t>把光源选择的通道作为shadowData上传，然后在采样时选择正确的通道即可。</w:t>
+      </w:r>
+    </w:p>
+    <w:p>
+      <w:pPr>
+        <w:keepNext w:val="0"/>
+        <w:keepLines w:val="0"/>
+        <w:widowControl/>
+        <w:suppressLineNumbers w:val="0"/>
+        <w:shd w:val="clear" w:fill="FFFFFF"/>
+        <w:spacing w:line="228" w:lineRule="atLeast"/>
+        <w:jc w:val="left"/>
+        <w:rPr>
+          <w:rFonts w:hint="eastAsia"/>
+          <w:lang w:val="en-US" w:eastAsia="zh-CN"/>
+        </w:rPr>
+      </w:pPr>
+      <w:r>
+        <w:rPr>
+          <w:rFonts w:hint="eastAsia"/>
+          <w:lang w:val="en-US" w:eastAsia="zh-CN"/>
+        </w:rPr>
+        <w:t>结果如下：</w:t>
+      </w:r>
+    </w:p>
+    <w:p>
+      <w:pPr>
+        <w:keepNext w:val="0"/>
+        <w:keepLines w:val="0"/>
+        <w:widowControl/>
+        <w:suppressLineNumbers w:val="0"/>
+        <w:shd w:val="clear" w:fill="FFFFFF"/>
+        <w:spacing w:line="228" w:lineRule="atLeast"/>
+        <w:jc w:val="left"/>
+        <w:rPr>
+          <w:rFonts w:hint="default"/>
+          <w:lang w:val="en-US" w:eastAsia="zh-CN"/>
+        </w:rPr>
+      </w:pPr>
+      <w:r>
+        <w:drawing>
+          <wp:inline distT="0" distB="0" distL="114300" distR="114300">
+            <wp:extent cx="5266690" cy="2103120"/>
+            <wp:effectExtent l="0" t="0" r="6350" b="0"/>
+            <wp:docPr id="12" name="图片 6"/>
+            <wp:cNvGraphicFramePr>
+              <a:graphicFrameLocks xmlns:a="http://schemas.openxmlformats.org/drawingml/2006/main" noChangeAspect="1"/>
+            </wp:cNvGraphicFramePr>
+            <a:graphic xmlns:a="http://schemas.openxmlformats.org/drawingml/2006/main">
+              <a:graphicData uri="http://schemas.openxmlformats.org/drawingml/2006/picture">
+                <pic:pic xmlns:pic="http://schemas.openxmlformats.org/drawingml/2006/picture">
+                  <pic:nvPicPr>
+                    <pic:cNvPr id="12" name="图片 6"/>
+                    <pic:cNvPicPr>
+                      <a:picLocks noChangeAspect="1"/>
+                    </pic:cNvPicPr>
+                  </pic:nvPicPr>
+                  <pic:blipFill>
+                    <a:blip r:embed="rId15"/>
+                    <a:stretch>
+                      <a:fillRect/>
+                    </a:stretch>
+                  </pic:blipFill>
+                  <pic:spPr>
+                    <a:xfrm>
+                      <a:off x="0" y="0"/>
+                      <a:ext cx="5266690" cy="2103120"/>
+                    </a:xfrm>
+                    <a:prstGeom prst="rect">
+                      <a:avLst/>
+                    </a:prstGeom>
+                    <a:noFill/>
+                    <a:ln>
+                      <a:noFill/>
+                    </a:ln>
+                  </pic:spPr>
+                </pic:pic>
+              </a:graphicData>
+            </a:graphic>
+          </wp:inline>
+        </w:drawing>
+      </w:r>
+      <w:bookmarkStart w:id="0" w:name="_GoBack"/>
       <w:bookmarkEnd w:id="0"/>
     </w:p>
     <w:sectPr>

</xml_diff>